<commit_message>
Documento Actualizado y Variables
</commit_message>
<xml_diff>
--- a/DOCUMENTOS/1.1.5-1/1.1.5.1-Constancia-De-Tutoria.docx
+++ b/DOCUMENTOS/1.1.5-1/1.1.5.1-Constancia-De-Tutoria.docx
@@ -225,24 +225,23 @@
           <w:sz w:val="20"/>
           <w:szCs w:val="20"/>
         </w:rPr>
-        <w:t>Por medio de la presente se hace constar que al/a la </w:t>
-      </w:r>
-      <w:r>
-        <w:rPr>
-          <w:b/>
-          <w:bCs/>
+        <w:t xml:space="preserve">Por medio de la presente se hace constar que al/a </w:t>
+      </w:r>
+      <w:r>
+        <w:rPr>
           <w:sz w:val="20"/>
           <w:szCs w:val="20"/>
-          <w:u w:val="single"/>
-        </w:rPr>
-        <w:t>VARIABLE DOCENTE</w:t>
-      </w:r>
-      <w:r>
-        <w:rPr>
+        </w:rPr>
+        <w:t>la </w:t>
+      </w:r>
+      <w:r>
+        <w:rPr>
+          <w:b/>
+          <w:bCs/>
           <w:sz w:val="20"/>
           <w:szCs w:val="20"/>
         </w:rPr>
-        <w:t xml:space="preserve">, profesor/a del </w:t>
+        <w:t>[</w:t>
       </w:r>
       <w:r>
         <w:rPr>
@@ -250,24 +249,140 @@
           <w:bCs/>
           <w:sz w:val="20"/>
           <w:szCs w:val="20"/>
-          <w:u w:val="single"/>
-        </w:rPr>
-        <w:t>VARIABLE DEPARTAMENTO</w:t>
-      </w:r>
-      <w:r>
-        <w:rPr>
+        </w:rPr>
+        <w:t>VAR</w:t>
+      </w:r>
+      <w:r>
+        <w:rPr>
+          <w:b/>
+          <w:bCs/>
           <w:sz w:val="20"/>
           <w:szCs w:val="20"/>
-          <w:u w:val="single"/>
-        </w:rPr>
-        <w:t xml:space="preserve"> </w:t>
-      </w:r>
-      <w:r>
-        <w:rPr>
+        </w:rPr>
+        <w:t>_</w:t>
+      </w:r>
+      <w:r>
+        <w:rPr>
+          <w:b/>
+          <w:bCs/>
           <w:sz w:val="20"/>
           <w:szCs w:val="20"/>
         </w:rPr>
-        <w:t>se le asignaron labores de tutoría durante los siguientes semestres y cantidades:</w:t>
+        <w:t xml:space="preserve"> </w:t>
+      </w:r>
+      <w:r>
+        <w:rPr>
+          <w:b/>
+          <w:bCs/>
+          <w:sz w:val="20"/>
+          <w:szCs w:val="20"/>
+        </w:rPr>
+        <w:t>NOM_</w:t>
+      </w:r>
+      <w:r>
+        <w:rPr>
+          <w:b/>
+          <w:bCs/>
+          <w:sz w:val="20"/>
+          <w:szCs w:val="20"/>
+        </w:rPr>
+        <w:t>DOCENTE</w:t>
+      </w:r>
+      <w:r>
+        <w:rPr>
+          <w:b/>
+          <w:bCs/>
+          <w:sz w:val="20"/>
+          <w:szCs w:val="20"/>
+        </w:rPr>
+        <w:t>]</w:t>
+      </w:r>
+      <w:r>
+        <w:rPr>
+          <w:sz w:val="20"/>
+          <w:szCs w:val="20"/>
+        </w:rPr>
+        <w:t>, profesor</w:t>
+      </w:r>
+      <w:r>
+        <w:rPr>
+          <w:sz w:val="20"/>
+          <w:szCs w:val="20"/>
+        </w:rPr>
+        <w:t>/a del</w:t>
+      </w:r>
+      <w:r>
+        <w:rPr>
+          <w:sz w:val="20"/>
+          <w:szCs w:val="20"/>
+        </w:rPr>
+        <w:t xml:space="preserve"> </w:t>
+      </w:r>
+      <w:r>
+        <w:rPr>
+          <w:b/>
+          <w:bCs/>
+          <w:sz w:val="20"/>
+          <w:szCs w:val="20"/>
+        </w:rPr>
+        <w:t>[</w:t>
+      </w:r>
+      <w:r>
+        <w:rPr>
+          <w:b/>
+          <w:bCs/>
+          <w:sz w:val="20"/>
+          <w:szCs w:val="20"/>
+        </w:rPr>
+        <w:t>VAR</w:t>
+      </w:r>
+      <w:r>
+        <w:rPr>
+          <w:b/>
+          <w:bCs/>
+          <w:sz w:val="20"/>
+          <w:szCs w:val="20"/>
+        </w:rPr>
+        <w:t>_</w:t>
+      </w:r>
+      <w:r>
+        <w:rPr>
+          <w:b/>
+          <w:bCs/>
+          <w:sz w:val="20"/>
+          <w:szCs w:val="20"/>
+        </w:rPr>
+        <w:t>DEPARTAMENTO</w:t>
+      </w:r>
+      <w:r>
+        <w:rPr>
+          <w:b/>
+          <w:bCs/>
+          <w:sz w:val="20"/>
+          <w:szCs w:val="20"/>
+        </w:rPr>
+        <w:t>]</w:t>
+      </w:r>
+      <w:r>
+        <w:rPr>
+          <w:sz w:val="20"/>
+          <w:szCs w:val="20"/>
+        </w:rPr>
+        <w:t xml:space="preserve"> </w:t>
+      </w:r>
+      <w:r>
+        <w:rPr>
+          <w:sz w:val="20"/>
+          <w:szCs w:val="20"/>
+        </w:rPr>
+        <w:t>se</w:t>
+      </w:r>
+      <w:r>
+        <w:rPr>
+          <w:sz w:val="20"/>
+          <w:szCs w:val="20"/>
+        </w:rPr>
+        <w:t xml:space="preserve"> le asignaron labores de tutoría durante los siguientes semestres y cantidades:</w:t>
       </w:r>
     </w:p>
     <w:p/>
@@ -289,9 +404,9 @@
         <w:tblLook w:val="04A0" w:firstRow="1" w:lastRow="0" w:firstColumn="1" w:lastColumn="0" w:noHBand="0" w:noVBand="1"/>
       </w:tblPr>
       <w:tblGrid>
-        <w:gridCol w:w="2911"/>
-        <w:gridCol w:w="3349"/>
-        <w:gridCol w:w="2891"/>
+        <w:gridCol w:w="2497"/>
+        <w:gridCol w:w="4165"/>
+        <w:gridCol w:w="2489"/>
       </w:tblGrid>
       <w:tr>
         <w:trPr>
@@ -314,27 +429,48 @@
               <w:rPr>
                 <w:b/>
                 <w:bCs/>
-                <w:u w:val="single"/>
               </w:rPr>
             </w:pPr>
             <w:r>
               <w:t xml:space="preserve">  </w:t>
             </w:r>
             <w:r>
-              <w:rPr>
-                <w:b/>
-                <w:bCs/>
-                <w:u w:val="single"/>
-              </w:rPr>
-              <w:t xml:space="preserve">VARIABLE </w:t>
-            </w:r>
-            <w:r>
-              <w:rPr>
-                <w:b/>
-                <w:bCs/>
-                <w:u w:val="single"/>
+              <w:t>[</w:t>
+            </w:r>
+            <w:r>
+              <w:rPr>
+                <w:b/>
+                <w:bCs/>
+              </w:rPr>
+              <w:t>VAR</w:t>
+            </w:r>
+            <w:r>
+              <w:rPr>
+                <w:b/>
+                <w:bCs/>
+              </w:rPr>
+              <w:t>_</w:t>
+            </w:r>
+            <w:r>
+              <w:rPr>
+                <w:b/>
+                <w:bCs/>
               </w:rPr>
               <w:t>PERIODO</w:t>
+            </w:r>
+            <w:r>
+              <w:rPr>
+                <w:b/>
+                <w:bCs/>
+              </w:rPr>
+              <w:t>1</w:t>
+            </w:r>
+            <w:r>
+              <w:rPr>
+                <w:b/>
+                <w:bCs/>
+              </w:rPr>
+              <w:t>]</w:t>
             </w:r>
           </w:p>
         </w:tc>
@@ -355,19 +491,62 @@
               <w:rPr>
                 <w:b/>
                 <w:bCs/>
-                <w:u w:val="single"/>
               </w:rPr>
             </w:pPr>
             <w:r>
               <w:t xml:space="preserve"> </w:t>
             </w:r>
             <w:r>
-              <w:rPr>
-                <w:b/>
-                <w:bCs/>
-                <w:u w:val="single"/>
-              </w:rPr>
-              <w:t>V CANTIDAD ALUMNOS</w:t>
+              <w:t>[</w:t>
+            </w:r>
+            <w:r>
+              <w:rPr>
+                <w:b/>
+                <w:bCs/>
+              </w:rPr>
+              <w:t>V</w:t>
+            </w:r>
+            <w:r>
+              <w:rPr>
+                <w:b/>
+                <w:bCs/>
+              </w:rPr>
+              <w:t>AR_</w:t>
+            </w:r>
+            <w:r>
+              <w:rPr>
+                <w:b/>
+                <w:bCs/>
+              </w:rPr>
+              <w:t>CANTIDAD</w:t>
+            </w:r>
+            <w:r>
+              <w:rPr>
+                <w:b/>
+                <w:bCs/>
+              </w:rPr>
+              <w:t>_</w:t>
+            </w:r>
+            <w:r>
+              <w:rPr>
+                <w:b/>
+                <w:bCs/>
+              </w:rPr>
+              <w:t>ALUMNOS</w:t>
+            </w:r>
+            <w:r>
+              <w:rPr>
+                <w:b/>
+                <w:bCs/>
+              </w:rPr>
+              <w:t>1</w:t>
+            </w:r>
+            <w:r>
+              <w:rPr>
+                <w:b/>
+                <w:bCs/>
+              </w:rPr>
+              <w:t>]</w:t>
             </w:r>
           </w:p>
         </w:tc>
@@ -388,7 +567,6 @@
               <w:rPr>
                 <w:b/>
                 <w:bCs/>
-                <w:u w:val="single"/>
               </w:rPr>
             </w:pPr>
             <w:r>
@@ -398,9 +576,43 @@
               <w:rPr>
                 <w:b/>
                 <w:bCs/>
-                <w:u w:val="single"/>
-              </w:rPr>
-              <w:t>VARIABLE CARRERA</w:t>
+              </w:rPr>
+              <w:t>[</w:t>
+            </w:r>
+            <w:r>
+              <w:rPr>
+                <w:b/>
+                <w:bCs/>
+              </w:rPr>
+              <w:t>VAR</w:t>
+            </w:r>
+            <w:r>
+              <w:rPr>
+                <w:b/>
+                <w:bCs/>
+              </w:rPr>
+              <w:t>_</w:t>
+            </w:r>
+            <w:r>
+              <w:rPr>
+                <w:b/>
+                <w:bCs/>
+              </w:rPr>
+              <w:t>CARRERA</w:t>
+            </w:r>
+            <w:r>
+              <w:rPr>
+                <w:b/>
+                <w:bCs/>
+              </w:rPr>
+              <w:t>1</w:t>
+            </w:r>
+            <w:r>
+              <w:rPr>
+                <w:b/>
+                <w:bCs/>
+              </w:rPr>
+              <w:t>]</w:t>
             </w:r>
           </w:p>
         </w:tc>
@@ -426,27 +638,41 @@
               <w:rPr>
                 <w:b/>
                 <w:bCs/>
-                <w:u w:val="single"/>
               </w:rPr>
             </w:pPr>
             <w:r>
               <w:t xml:space="preserve">  </w:t>
             </w:r>
             <w:r>
-              <w:rPr>
-                <w:b/>
-                <w:bCs/>
-                <w:u w:val="single"/>
-              </w:rPr>
-              <w:t xml:space="preserve">VARIABLE </w:t>
-            </w:r>
-            <w:r>
-              <w:rPr>
-                <w:b/>
-                <w:bCs/>
-                <w:u w:val="single"/>
+              <w:t>[</w:t>
+            </w:r>
+            <w:r>
+              <w:rPr>
+                <w:b/>
+                <w:bCs/>
+              </w:rPr>
+              <w:t>VAR</w:t>
+            </w:r>
+            <w:r>
+              <w:rPr>
+                <w:b/>
+                <w:bCs/>
+              </w:rPr>
+              <w:t>_</w:t>
+            </w:r>
+            <w:r>
+              <w:rPr>
+                <w:b/>
+                <w:bCs/>
               </w:rPr>
               <w:t>PERIODO</w:t>
+            </w:r>
+            <w:r>
+              <w:rPr>
+                <w:b/>
+                <w:bCs/>
+              </w:rPr>
+              <w:t>2]</w:t>
             </w:r>
           </w:p>
         </w:tc>
@@ -467,19 +693,55 @@
               <w:rPr>
                 <w:b/>
                 <w:bCs/>
-                <w:u w:val="single"/>
               </w:rPr>
             </w:pPr>
             <w:r>
               <w:t xml:space="preserve"> </w:t>
             </w:r>
             <w:r>
-              <w:rPr>
-                <w:b/>
-                <w:bCs/>
-                <w:u w:val="single"/>
-              </w:rPr>
-              <w:t>V CANTIDAD ALUMNOS</w:t>
+              <w:t>[</w:t>
+            </w:r>
+            <w:r>
+              <w:rPr>
+                <w:b/>
+                <w:bCs/>
+              </w:rPr>
+              <w:t>V</w:t>
+            </w:r>
+            <w:r>
+              <w:rPr>
+                <w:b/>
+                <w:bCs/>
+              </w:rPr>
+              <w:t>AR_</w:t>
+            </w:r>
+            <w:r>
+              <w:rPr>
+                <w:b/>
+                <w:bCs/>
+              </w:rPr>
+              <w:t>CANTIDAD</w:t>
+            </w:r>
+            <w:r>
+              <w:rPr>
+                <w:b/>
+                <w:bCs/>
+              </w:rPr>
+              <w:t>_</w:t>
+            </w:r>
+            <w:r>
+              <w:rPr>
+                <w:b/>
+                <w:bCs/>
+              </w:rPr>
+              <w:t>ALUMNOS</w:t>
+            </w:r>
+            <w:r>
+              <w:rPr>
+                <w:b/>
+                <w:bCs/>
+              </w:rPr>
+              <w:t>2]</w:t>
             </w:r>
           </w:p>
         </w:tc>
@@ -500,19 +762,41 @@
               <w:rPr>
                 <w:b/>
                 <w:bCs/>
-                <w:u w:val="single"/>
               </w:rPr>
             </w:pPr>
             <w:r>
               <w:t xml:space="preserve"> </w:t>
             </w:r>
             <w:r>
-              <w:rPr>
-                <w:b/>
-                <w:bCs/>
-                <w:u w:val="single"/>
-              </w:rPr>
-              <w:t>VARIABLE CARRERA</w:t>
+              <w:t>[</w:t>
+            </w:r>
+            <w:r>
+              <w:rPr>
+                <w:b/>
+                <w:bCs/>
+              </w:rPr>
+              <w:t>VAR</w:t>
+            </w:r>
+            <w:r>
+              <w:rPr>
+                <w:b/>
+                <w:bCs/>
+              </w:rPr>
+              <w:t>_</w:t>
+            </w:r>
+            <w:r>
+              <w:rPr>
+                <w:b/>
+                <w:bCs/>
+              </w:rPr>
+              <w:t>CARRERA</w:t>
+            </w:r>
+            <w:r>
+              <w:rPr>
+                <w:b/>
+                <w:bCs/>
+              </w:rPr>
+              <w:t>2]</w:t>
             </w:r>
           </w:p>
         </w:tc>
@@ -559,17 +843,18 @@
               <w:rPr>
                 <w:b/>
                 <w:bCs/>
-                <w:u w:val="single"/>
               </w:rPr>
             </w:pPr>
             <w:r>
               <w:t xml:space="preserve"> </w:t>
             </w:r>
             <w:r>
-              <w:rPr>
-                <w:b/>
-                <w:bCs/>
-                <w:u w:val="single"/>
+              <w:t>[</w:t>
+            </w:r>
+            <w:r>
+              <w:rPr>
+                <w:b/>
+                <w:bCs/>
               </w:rPr>
               <w:t>V</w:t>
             </w:r>
@@ -577,9 +862,36 @@
               <w:rPr>
                 <w:b/>
                 <w:bCs/>
-                <w:u w:val="single"/>
-              </w:rPr>
-              <w:t xml:space="preserve"> TOTAL ALUMNOS</w:t>
+              </w:rPr>
+              <w:t>AR_</w:t>
+            </w:r>
+            <w:r>
+              <w:rPr>
+                <w:b/>
+                <w:bCs/>
+              </w:rPr>
+              <w:t>TOTAL</w:t>
+            </w:r>
+            <w:r>
+              <w:rPr>
+                <w:b/>
+                <w:bCs/>
+              </w:rPr>
+              <w:t>_</w:t>
+            </w:r>
+            <w:r>
+              <w:rPr>
+                <w:b/>
+                <w:bCs/>
+              </w:rPr>
+              <w:t>ALUMNOS</w:t>
+            </w:r>
+            <w:r>
+              <w:rPr>
+                <w:b/>
+                <w:bCs/>
+              </w:rPr>
+              <w:t>]</w:t>
             </w:r>
           </w:p>
         </w:tc>
@@ -2871,6 +3183,23 @@
 </file>
 
 <file path=customXml/item2.xml><?xml version="1.0" encoding="utf-8"?>
+<p:properties xmlns:p="http://schemas.microsoft.com/office/2006/metadata/properties" xmlns:xsi="http://www.w3.org/2001/XMLSchema-instance" xmlns:pc="http://schemas.microsoft.com/office/infopath/2007/PartnerControls">
+  <documentManagement>
+    <_activity xmlns="45c3b97a-9ea7-4b26-9ce2-3d1420a9c912" xsi:nil="true"/>
+  </documentManagement>
+</p:properties>
+</file>
+
+<file path=customXml/item3.xml><?xml version="1.0" encoding="utf-8"?>
+<?mso-contentType ?>
+<FormTemplates xmlns="http://schemas.microsoft.com/sharepoint/v3/contenttype/forms">
+  <Display>DocumentLibraryForm</Display>
+  <Edit>DocumentLibraryForm</Edit>
+  <New>DocumentLibraryForm</New>
+</FormTemplates>
+</file>
+
+<file path=customXml/item4.xml><?xml version="1.0" encoding="utf-8"?>
 <ct:contentTypeSchema xmlns:ct="http://schemas.microsoft.com/office/2006/metadata/contentType" xmlns:ma="http://schemas.microsoft.com/office/2006/metadata/properties/metaAttributes" ct:_="" ma:_="" ma:contentTypeName="Documento" ma:contentTypeID="0x010100B7C8BFC21F0221468665E0D02A0438BF" ma:contentTypeVersion="14" ma:contentTypeDescription="Crear nuevo documento." ma:contentTypeScope="" ma:versionID="cf3a22e1873f5caa204072a8d610db87">
   <xsd:schema xmlns:xsd="http://www.w3.org/2001/XMLSchema" xmlns:xs="http://www.w3.org/2001/XMLSchema" xmlns:p="http://schemas.microsoft.com/office/2006/metadata/properties" xmlns:ns3="45c3b97a-9ea7-4b26-9ce2-3d1420a9c912" xmlns:ns4="a07ce09a-7f92-427c-8b24-cb69db3ec5e0" targetNamespace="http://schemas.microsoft.com/office/2006/metadata/properties" ma:root="true" ma:fieldsID="bf2952934140ceaad318daf9dc003d2c" ns3:_="" ns4:_="">
     <xsd:import namespace="45c3b97a-9ea7-4b26-9ce2-3d1420a9c912"/>
@@ -3097,23 +3426,6 @@
 </ct:contentTypeSchema>
 </file>
 
-<file path=customXml/item3.xml><?xml version="1.0" encoding="utf-8"?>
-<?mso-contentType ?>
-<FormTemplates xmlns="http://schemas.microsoft.com/sharepoint/v3/contenttype/forms">
-  <Display>DocumentLibraryForm</Display>
-  <Edit>DocumentLibraryForm</Edit>
-  <New>DocumentLibraryForm</New>
-</FormTemplates>
-</file>
-
-<file path=customXml/item4.xml><?xml version="1.0" encoding="utf-8"?>
-<p:properties xmlns:p="http://schemas.microsoft.com/office/2006/metadata/properties" xmlns:xsi="http://www.w3.org/2001/XMLSchema-instance" xmlns:pc="http://schemas.microsoft.com/office/infopath/2007/PartnerControls">
-  <documentManagement>
-    <_activity xmlns="45c3b97a-9ea7-4b26-9ce2-3d1420a9c912" xsi:nil="true"/>
-  </documentManagement>
-</p:properties>
-</file>
-
 <file path=customXml/itemProps1.xml><?xml version="1.0" encoding="utf-8"?>
 <ds:datastoreItem xmlns:ds="http://schemas.openxmlformats.org/officeDocument/2006/customXml" ds:itemID="{44604EB3-6458-4DE7-AE69-7EB9E8B30051}">
   <ds:schemaRefs>
@@ -3123,6 +3435,24 @@
 </file>
 
 <file path=customXml/itemProps2.xml><?xml version="1.0" encoding="utf-8"?>
+<ds:datastoreItem xmlns:ds="http://schemas.openxmlformats.org/officeDocument/2006/customXml" ds:itemID="{3519A29A-33A3-4E83-9E26-764F37A668D3}">
+  <ds:schemaRefs>
+    <ds:schemaRef ds:uri="http://schemas.microsoft.com/office/2006/metadata/properties"/>
+    <ds:schemaRef ds:uri="http://schemas.microsoft.com/office/infopath/2007/PartnerControls"/>
+    <ds:schemaRef ds:uri="45c3b97a-9ea7-4b26-9ce2-3d1420a9c912"/>
+  </ds:schemaRefs>
+</ds:datastoreItem>
+</file>
+
+<file path=customXml/itemProps3.xml><?xml version="1.0" encoding="utf-8"?>
+<ds:datastoreItem xmlns:ds="http://schemas.openxmlformats.org/officeDocument/2006/customXml" ds:itemID="{EEF537A2-4F55-4953-8739-28478C8F15EB}">
+  <ds:schemaRefs>
+    <ds:schemaRef ds:uri="http://schemas.microsoft.com/sharepoint/v3/contenttype/forms"/>
+  </ds:schemaRefs>
+</ds:datastoreItem>
+</file>
+
+<file path=customXml/itemProps4.xml><?xml version="1.0" encoding="utf-8"?>
 <ds:datastoreItem xmlns:ds="http://schemas.openxmlformats.org/officeDocument/2006/customXml" ds:itemID="{CDD2054F-7F4A-4012-91CF-260F5CBC6E26}">
   <ds:schemaRefs>
     <ds:schemaRef ds:uri="http://schemas.microsoft.com/office/2006/metadata/contentType"/>
@@ -3139,22 +3469,4 @@
     <ds:schemaRef ds:uri="http://schemas.microsoft.com/internal/obd"/>
   </ds:schemaRefs>
 </ds:datastoreItem>
-</file>
-
-<file path=customXml/itemProps3.xml><?xml version="1.0" encoding="utf-8"?>
-<ds:datastoreItem xmlns:ds="http://schemas.openxmlformats.org/officeDocument/2006/customXml" ds:itemID="{EEF537A2-4F55-4953-8739-28478C8F15EB}">
-  <ds:schemaRefs>
-    <ds:schemaRef ds:uri="http://schemas.microsoft.com/sharepoint/v3/contenttype/forms"/>
-  </ds:schemaRefs>
-</ds:datastoreItem>
-</file>
-
-<file path=customXml/itemProps4.xml><?xml version="1.0" encoding="utf-8"?>
-<ds:datastoreItem xmlns:ds="http://schemas.openxmlformats.org/officeDocument/2006/customXml" ds:itemID="{3519A29A-33A3-4E83-9E26-764F37A668D3}">
-  <ds:schemaRefs>
-    <ds:schemaRef ds:uri="http://schemas.microsoft.com/office/2006/metadata/properties"/>
-    <ds:schemaRef ds:uri="http://schemas.microsoft.com/office/infopath/2007/PartnerControls"/>
-    <ds:schemaRef ds:uri="45c3b97a-9ea7-4b26-9ce2-3d1420a9c912"/>
-  </ds:schemaRefs>
-</ds:datastoreItem>
 </file>
</xml_diff>